<commit_message>
model BankAccount created not migrated - not final
</commit_message>
<xml_diff>
--- a/project_map.docx
+++ b/project_map.docx
@@ -40,21 +40,7 @@
               <w:rPr>
                 <w:lang w:val="en-US"/>
               </w:rPr>
-              <w:t>Apps name (</w:t>
-            </w:r>
-            <w:proofErr w:type="spellStart"/>
-            <w:r>
-              <w:rPr>
-                <w:lang w:val="en-US"/>
-              </w:rPr>
-              <w:t>discription</w:t>
-            </w:r>
-            <w:proofErr w:type="spellEnd"/>
-            <w:r>
-              <w:rPr>
-                <w:lang w:val="en-US"/>
-              </w:rPr>
-              <w:t>)</w:t>
+              <w:t>Apps name (discription)</w:t>
             </w:r>
           </w:p>
         </w:tc>
@@ -154,7 +140,14 @@
           <w:tcPr>
             <w:tcW w:w="3969" w:type="dxa"/>
           </w:tcPr>
-          <w:p/>
+          <w:p>
+            <w:pPr>
+              <w:rPr>
+                <w:sz w:val="18"/>
+                <w:szCs w:val="18"/>
+              </w:rPr>
+            </w:pPr>
+          </w:p>
         </w:tc>
         <w:tc>
           <w:tcPr>
@@ -215,7 +208,66 @@
           <w:tcPr>
             <w:tcW w:w="3969" w:type="dxa"/>
           </w:tcPr>
-          <w:p/>
+          <w:p>
+            <w:pPr>
+              <w:rPr>
+                <w:sz w:val="18"/>
+                <w:szCs w:val="18"/>
+              </w:rPr>
+            </w:pPr>
+            <w:r>
+              <w:rPr>
+                <w:sz w:val="18"/>
+                <w:szCs w:val="18"/>
+              </w:rPr>
+              <w:t xml:space="preserve">*генератор номера </w:t>
+            </w:r>
+            <w:r>
+              <w:rPr>
+                <w:sz w:val="18"/>
+                <w:szCs w:val="18"/>
+                <w:lang w:val="en-US"/>
+              </w:rPr>
+              <w:t>IBAN</w:t>
+            </w:r>
+            <w:r>
+              <w:rPr>
+                <w:sz w:val="18"/>
+                <w:szCs w:val="18"/>
+              </w:rPr>
+              <w:t xml:space="preserve"> при создании счета</w:t>
+            </w:r>
+          </w:p>
+          <w:p>
+            <w:pPr>
+              <w:rPr>
+                <w:sz w:val="18"/>
+                <w:szCs w:val="18"/>
+              </w:rPr>
+            </w:pPr>
+            <w:r>
+              <w:rPr>
+                <w:sz w:val="18"/>
+                <w:szCs w:val="18"/>
+              </w:rPr>
+              <w:t>*все возможные ошибки при введении всех полей</w:t>
+            </w:r>
+          </w:p>
+          <w:p>
+            <w:pPr>
+              <w:rPr>
+                <w:sz w:val="18"/>
+                <w:szCs w:val="18"/>
+              </w:rPr>
+            </w:pPr>
+            <w:r>
+              <w:rPr>
+                <w:sz w:val="18"/>
+                <w:szCs w:val="18"/>
+              </w:rPr>
+              <w:t>*поле ввода пароля доработать</w:t>
+            </w:r>
+          </w:p>
         </w:tc>
         <w:tc>
           <w:tcPr>
@@ -235,13 +287,7 @@
           <w:tcPr>
             <w:tcW w:w="675" w:type="dxa"/>
           </w:tcPr>
-          <w:p>
-            <w:pPr>
-              <w:rPr>
-                <w:lang w:val="en-US"/>
-              </w:rPr>
-            </w:pPr>
-          </w:p>
+          <w:p/>
         </w:tc>
         <w:tc>
           <w:tcPr>
@@ -277,7 +323,14 @@
           <w:tcPr>
             <w:tcW w:w="3969" w:type="dxa"/>
           </w:tcPr>
-          <w:p/>
+          <w:p>
+            <w:pPr>
+              <w:rPr>
+                <w:sz w:val="18"/>
+                <w:szCs w:val="18"/>
+              </w:rPr>
+            </w:pPr>
+          </w:p>
         </w:tc>
         <w:tc>
           <w:tcPr>
@@ -316,23 +369,13 @@
             <w:tcW w:w="2694" w:type="dxa"/>
           </w:tcPr>
           <w:p>
-            <w:proofErr w:type="spellStart"/>
             <w:r>
               <w:t>Payments</w:t>
             </w:r>
-            <w:proofErr w:type="spellEnd"/>
-          </w:p>
-          <w:p>
-            <w:r>
-              <w:t xml:space="preserve">Платежи, </w:t>
-            </w:r>
-            <w:proofErr w:type="spellStart"/>
-            <w:r>
-              <w:t>комуналка</w:t>
-            </w:r>
-            <w:proofErr w:type="spellEnd"/>
-            <w:r>
-              <w:t xml:space="preserve"> и т.д.</w:t>
+          </w:p>
+          <w:p>
+            <w:r>
+              <w:t>Платежи, комуналка и т.д.</w:t>
             </w:r>
           </w:p>
         </w:tc>
@@ -340,7 +383,14 @@
           <w:tcPr>
             <w:tcW w:w="3969" w:type="dxa"/>
           </w:tcPr>
-          <w:p/>
+          <w:p>
+            <w:pPr>
+              <w:rPr>
+                <w:sz w:val="18"/>
+                <w:szCs w:val="18"/>
+              </w:rPr>
+            </w:pPr>
+          </w:p>
         </w:tc>
         <w:tc>
           <w:tcPr>
@@ -393,7 +443,14 @@
           <w:tcPr>
             <w:tcW w:w="3969" w:type="dxa"/>
           </w:tcPr>
-          <w:p/>
+          <w:p>
+            <w:pPr>
+              <w:rPr>
+                <w:sz w:val="18"/>
+                <w:szCs w:val="18"/>
+              </w:rPr>
+            </w:pPr>
+          </w:p>
         </w:tc>
         <w:tc>
           <w:tcPr>
@@ -459,7 +516,14 @@
           <w:tcPr>
             <w:tcW w:w="3969" w:type="dxa"/>
           </w:tcPr>
-          <w:p/>
+          <w:p>
+            <w:pPr>
+              <w:rPr>
+                <w:sz w:val="18"/>
+                <w:szCs w:val="18"/>
+              </w:rPr>
+            </w:pPr>
+          </w:p>
         </w:tc>
         <w:tc>
           <w:tcPr>
@@ -503,7 +567,14 @@
           <w:tcPr>
             <w:tcW w:w="3969" w:type="dxa"/>
           </w:tcPr>
-          <w:p/>
+          <w:p>
+            <w:pPr>
+              <w:rPr>
+                <w:sz w:val="18"/>
+                <w:szCs w:val="18"/>
+              </w:rPr>
+            </w:pPr>
+          </w:p>
         </w:tc>
         <w:tc>
           <w:tcPr>
@@ -535,7 +606,14 @@
           <w:tcPr>
             <w:tcW w:w="3969" w:type="dxa"/>
           </w:tcPr>
-          <w:p/>
+          <w:p>
+            <w:pPr>
+              <w:rPr>
+                <w:sz w:val="18"/>
+                <w:szCs w:val="18"/>
+              </w:rPr>
+            </w:pPr>
+          </w:p>
         </w:tc>
         <w:tc>
           <w:tcPr>
@@ -560,15 +638,7 @@
         </w:pBdr>
       </w:pPr>
       <w:r>
-        <w:t xml:space="preserve">В банке нужно: авторизация и регистрация, защита при помощи шифрования, депозит, ежегодная </w:t>
-      </w:r>
-      <w:proofErr w:type="spellStart"/>
-      <w:r>
-        <w:t>коммисия</w:t>
-      </w:r>
-      <w:proofErr w:type="spellEnd"/>
-      <w:r>
-        <w:t xml:space="preserve"> карты, создание карты, перевод денег с карты на карту, QR оплата, разные счета (доллар, евро и т.д.). Перевод денег с конвертацией валют</w:t>
+        <w:t>В банке нужно: авторизация и регистрация, защита при помощи шифрования, депозит, ежегодная коммисия карты, создание карты, перевод денег с карты на карту, QR оплата, разные счета (доллар, евро и т.д.). Перевод денег с конвертацией валют</w:t>
       </w:r>
     </w:p>
     <w:p/>
@@ -599,12 +669,12 @@
     </w:p>
     <w:p>
       <w:r>
+        <w:lastRenderedPageBreak/>
         <w:t>Тип счета: Строковое поле для указания типа счета, например, "сберегательный", "текущий" и т. д.</w:t>
       </w:r>
     </w:p>
     <w:p>
       <w:r>
-        <w:lastRenderedPageBreak/>
         <w:t>Валюта: Строковое поле для указания валюты счета (например, "USD", "EUR", "RUB").</w:t>
       </w:r>
     </w:p>

</xml_diff>

<commit_message>
added adding bankaccounts+add goldacc from form
</commit_message>
<xml_diff>
--- a/project_map.docx
+++ b/project_map.docx
@@ -40,7 +40,21 @@
               <w:rPr>
                 <w:lang w:val="en-US"/>
               </w:rPr>
-              <w:t>Apps name (discription)</w:t>
+              <w:t>Apps name (</w:t>
+            </w:r>
+            <w:proofErr w:type="spellStart"/>
+            <w:r>
+              <w:rPr>
+                <w:lang w:val="en-US"/>
+              </w:rPr>
+              <w:t>discription</w:t>
+            </w:r>
+            <w:proofErr w:type="spellEnd"/>
+            <w:r>
+              <w:rPr>
+                <w:lang w:val="en-US"/>
+              </w:rPr>
+              <w:t>)</w:t>
             </w:r>
           </w:p>
         </w:tc>
@@ -147,6 +161,13 @@
                 <w:szCs w:val="18"/>
               </w:rPr>
             </w:pPr>
+            <w:r>
+              <w:rPr>
+                <w:sz w:val="18"/>
+                <w:szCs w:val="18"/>
+              </w:rPr>
+              <w:t>*авторизация</w:t>
+            </w:r>
           </w:p>
         </w:tc>
         <w:tc>
@@ -268,6 +289,14 @@
               <w:t>*поле ввода пароля доработать</w:t>
             </w:r>
           </w:p>
+          <w:p>
+            <w:pPr>
+              <w:rPr>
+                <w:sz w:val="18"/>
+                <w:szCs w:val="18"/>
+              </w:rPr>
+            </w:pPr>
+          </w:p>
         </w:tc>
         <w:tc>
           <w:tcPr>
@@ -369,13 +398,23 @@
             <w:tcW w:w="2694" w:type="dxa"/>
           </w:tcPr>
           <w:p>
+            <w:proofErr w:type="spellStart"/>
             <w:r>
               <w:t>Payments</w:t>
             </w:r>
-          </w:p>
-          <w:p>
-            <w:r>
-              <w:t>Платежи, комуналка и т.д.</w:t>
+            <w:proofErr w:type="spellEnd"/>
+          </w:p>
+          <w:p>
+            <w:r>
+              <w:t xml:space="preserve">Платежи, </w:t>
+            </w:r>
+            <w:proofErr w:type="spellStart"/>
+            <w:r>
+              <w:t>комуналка</w:t>
+            </w:r>
+            <w:proofErr w:type="spellEnd"/>
+            <w:r>
+              <w:t xml:space="preserve"> и т.д.</w:t>
             </w:r>
           </w:p>
         </w:tc>
@@ -638,7 +677,15 @@
         </w:pBdr>
       </w:pPr>
       <w:r>
-        <w:t>В банке нужно: авторизация и регистрация, защита при помощи шифрования, депозит, ежегодная коммисия карты, создание карты, перевод денег с карты на карту, QR оплата, разные счета (доллар, евро и т.д.). Перевод денег с конвертацией валют</w:t>
+        <w:t xml:space="preserve">В банке нужно: авторизация и регистрация, защита при помощи шифрования, депозит, ежегодная </w:t>
+      </w:r>
+      <w:proofErr w:type="spellStart"/>
+      <w:r>
+        <w:t>коммисия</w:t>
+      </w:r>
+      <w:proofErr w:type="spellEnd"/>
+      <w:r>
+        <w:t xml:space="preserve"> карты, создание карты, перевод денег с карты на карту, QR оплата, разные счета (доллар, евро и т.д.). Перевод денег с конвертацией валют</w:t>
       </w:r>
     </w:p>
     <w:p/>
@@ -690,7 +737,15 @@
     </w:p>
     <w:p>
       <w:r>
-        <w:t>История транзакций: Если вы хотите отслеживать историю транзакций на счете, вы можете создать связь с другой моделью для хранения транзакций.</w:t>
+        <w:t>История транзакций</w:t>
+      </w:r>
+      <w:proofErr w:type="gramStart"/>
+      <w:r>
+        <w:t>: Если</w:t>
+      </w:r>
+      <w:proofErr w:type="gramEnd"/>
+      <w:r>
+        <w:t xml:space="preserve"> вы хотите отслеживать историю транзакций на счете, вы можете создать связь с другой моделью для хранения транзакций.</w:t>
       </w:r>
     </w:p>
     <w:p>

</xml_diff>

<commit_message>
added model Transfer, added Transaction, added TransferPages
</commit_message>
<xml_diff>
--- a/project_map.docx
+++ b/project_map.docx
@@ -166,7 +166,69 @@
                 <w:sz w:val="18"/>
                 <w:szCs w:val="18"/>
               </w:rPr>
-              <w:t>*авторизация</w:t>
+              <w:t>*</w:t>
+            </w:r>
+            <w:r>
+              <w:t xml:space="preserve"> </w:t>
+            </w:r>
+            <w:r>
+              <w:rPr>
+                <w:sz w:val="18"/>
+                <w:szCs w:val="18"/>
+              </w:rPr>
+              <w:t>доработать скроллинг</w:t>
+            </w:r>
+            <w:r>
+              <w:rPr>
+                <w:sz w:val="18"/>
+                <w:szCs w:val="18"/>
+              </w:rPr>
+              <w:t xml:space="preserve"> всех страничек</w:t>
+            </w:r>
+          </w:p>
+          <w:p>
+            <w:pPr>
+              <w:rPr>
+                <w:sz w:val="18"/>
+                <w:szCs w:val="18"/>
+              </w:rPr>
+            </w:pPr>
+            <w:r>
+              <w:rPr>
+                <w:sz w:val="18"/>
+                <w:szCs w:val="18"/>
+              </w:rPr>
+              <w:t>**создание логирования при регистрации новых пользователей</w:t>
+            </w:r>
+          </w:p>
+          <w:p>
+            <w:pPr>
+              <w:rPr>
+                <w:sz w:val="18"/>
+                <w:szCs w:val="18"/>
+              </w:rPr>
+            </w:pPr>
+            <w:r>
+              <w:rPr>
+                <w:sz w:val="18"/>
+                <w:szCs w:val="18"/>
+              </w:rPr>
+              <w:t>**сброс паролей</w:t>
+            </w:r>
+          </w:p>
+          <w:p>
+            <w:pPr>
+              <w:rPr>
+                <w:sz w:val="18"/>
+                <w:szCs w:val="18"/>
+              </w:rPr>
+            </w:pPr>
+            <w:r>
+              <w:rPr>
+                <w:sz w:val="18"/>
+                <w:szCs w:val="18"/>
+              </w:rPr>
+              <w:t>***подтверждение номера/почти при авторизации</w:t>
             </w:r>
           </w:p>
         </w:tc>
@@ -241,22 +303,22 @@
                 <w:sz w:val="18"/>
                 <w:szCs w:val="18"/>
               </w:rPr>
-              <w:t xml:space="preserve">*генератор номера </w:t>
-            </w:r>
-            <w:r>
-              <w:rPr>
-                <w:sz w:val="18"/>
-                <w:szCs w:val="18"/>
-                <w:lang w:val="en-US"/>
-              </w:rPr>
-              <w:t>IBAN</w:t>
-            </w:r>
-            <w:r>
-              <w:rPr>
-                <w:sz w:val="18"/>
-                <w:szCs w:val="18"/>
-              </w:rPr>
-              <w:t xml:space="preserve"> при создании счета</w:t>
+              <w:t>*вывод информации о счете (пока простой)</w:t>
+            </w:r>
+          </w:p>
+          <w:p>
+            <w:pPr>
+              <w:rPr>
+                <w:sz w:val="18"/>
+                <w:szCs w:val="18"/>
+              </w:rPr>
+            </w:pPr>
+            <w:r>
+              <w:rPr>
+                <w:sz w:val="18"/>
+                <w:szCs w:val="18"/>
+              </w:rPr>
+              <w:t>*начать работу по транзакциям/платежам</w:t>
             </w:r>
           </w:p>
           <w:p>
@@ -277,12 +339,16 @@
           <w:p>
             <w:pPr>
               <w:rPr>
-                <w:sz w:val="18"/>
-                <w:szCs w:val="18"/>
-              </w:rPr>
-            </w:pPr>
-            <w:r>
-              <w:rPr>
+                <w:b/>
+                <w:bCs/>
+                <w:sz w:val="18"/>
+                <w:szCs w:val="18"/>
+              </w:rPr>
+            </w:pPr>
+            <w:r>
+              <w:rPr>
+                <w:b/>
+                <w:bCs/>
                 <w:sz w:val="18"/>
                 <w:szCs w:val="18"/>
               </w:rPr>
@@ -677,6 +743,23 @@
         </w:pBdr>
       </w:pPr>
       <w:r>
+        <w:t xml:space="preserve">Каспи с </w:t>
+      </w:r>
+      <w:r>
+        <w:t>депозитом</w:t>
+      </w:r>
+      <w:r>
+        <w:t xml:space="preserve"> и QR оплатой + Каспи Ред</w:t>
+      </w:r>
+    </w:p>
+    <w:p>
+      <w:pPr>
+        <w:pBdr>
+          <w:top w:val="single" w:sz="12" w:space="1" w:color="auto"/>
+          <w:bottom w:val="single" w:sz="12" w:space="1" w:color="auto"/>
+        </w:pBdr>
+      </w:pPr>
+      <w:r>
         <w:t xml:space="preserve">В банке нужно: авторизация и регистрация, защита при помощи шифрования, депозит, ежегодная </w:t>
       </w:r>
       <w:proofErr w:type="spellStart"/>
@@ -701,6 +784,7 @@
     </w:p>
     <w:p>
       <w:r>
+        <w:lastRenderedPageBreak/>
         <w:t>Номер счета: Уникальный идентификатор банковского счета.</w:t>
       </w:r>
     </w:p>
@@ -716,7 +800,6 @@
     </w:p>
     <w:p>
       <w:r>
-        <w:lastRenderedPageBreak/>
         <w:t>Тип счета: Строковое поле для указания типа счета, например, "сберегательный", "текущий" и т. д.</w:t>
       </w:r>
     </w:p>
@@ -737,15 +820,7 @@
     </w:p>
     <w:p>
       <w:r>
-        <w:t>История транзакций</w:t>
-      </w:r>
-      <w:proofErr w:type="gramStart"/>
-      <w:r>
-        <w:t>: Если</w:t>
-      </w:r>
-      <w:proofErr w:type="gramEnd"/>
-      <w:r>
-        <w:t xml:space="preserve"> вы хотите отслеживать историю транзакций на счете, вы можете создать связь с другой моделью для хранения транзакций.</w:t>
+        <w:t>История транзакций: Если вы хотите отслеживать историю транзакций на счете, вы можете создать связь с другой моделью для хранения транзакций.</w:t>
       </w:r>
     </w:p>
     <w:p>

</xml_diff>

<commit_message>
added worked currency convrter
</commit_message>
<xml_diff>
--- a/project_map.docx
+++ b/project_map.docx
@@ -362,6 +362,21 @@
                 <w:szCs w:val="18"/>
               </w:rPr>
             </w:pPr>
+            <w:r>
+              <w:rPr>
+                <w:sz w:val="18"/>
+                <w:szCs w:val="18"/>
+              </w:rPr>
+              <w:t xml:space="preserve">*модель транзакции – </w:t>
+            </w:r>
+            <w:r>
+              <w:rPr>
+                <w:sz w:val="18"/>
+                <w:szCs w:val="18"/>
+                <w:highlight w:val="yellow"/>
+              </w:rPr>
+              <w:t>валюта???</w:t>
+            </w:r>
           </w:p>
         </w:tc>
         <w:tc>
@@ -743,13 +758,7 @@
         </w:pBdr>
       </w:pPr>
       <w:r>
-        <w:t xml:space="preserve">Каспи с </w:t>
-      </w:r>
-      <w:r>
-        <w:t>депозитом</w:t>
-      </w:r>
-      <w:r>
-        <w:t xml:space="preserve"> и QR оплатой + Каспи Ред</w:t>
+        <w:t>Каспи с депозитом и QR оплатой + Каспи Ред</w:t>
       </w:r>
     </w:p>
     <w:p>
@@ -762,11 +771,9 @@
       <w:r>
         <w:t xml:space="preserve">В банке нужно: авторизация и регистрация, защита при помощи шифрования, депозит, ежегодная </w:t>
       </w:r>
-      <w:proofErr w:type="spellStart"/>
-      <w:r>
-        <w:t>коммисия</w:t>
-      </w:r>
-      <w:proofErr w:type="spellEnd"/>
+      <w:r>
+        <w:t>комиссия</w:t>
+      </w:r>
       <w:r>
         <w:t xml:space="preserve"> карты, создание карты, перевод денег с карты на карту, QR оплата, разные счета (доллар, евро и т.д.). Перевод денег с конвертацией валют</w:t>
       </w:r>
@@ -820,7 +827,15 @@
     </w:p>
     <w:p>
       <w:r>
-        <w:t>История транзакций: Если вы хотите отслеживать историю транзакций на счете, вы можете создать связь с другой моделью для хранения транзакций.</w:t>
+        <w:t>История транзакций</w:t>
+      </w:r>
+      <w:proofErr w:type="gramStart"/>
+      <w:r>
+        <w:t>: Если</w:t>
+      </w:r>
+      <w:proofErr w:type="gramEnd"/>
+      <w:r>
+        <w:t xml:space="preserve"> вы хотите отслеживать историю транзакций на счете, вы можете создать связь с другой моделью для хранения транзакций.</w:t>
       </w:r>
     </w:p>
     <w:p>

</xml_diff>